<commit_message>
Updated Profile Page, ER Diagram, Folder renamed
</commit_message>
<xml_diff>
--- a/SEWA Assignment ER Diagram Development.docx
+++ b/SEWA Assignment ER Diagram Development.docx
@@ -447,8 +447,6 @@
           <w:u w:val="single"/>
         </w:rPr>
       </w:pPr>
-      <w:bookmarkStart w:id="0" w:name="_GoBack"/>
-      <w:bookmarkEnd w:id="0"/>
     </w:p>
     <w:p>
       <w:pPr>
@@ -1062,6 +1060,36 @@
     </w:p>
     <w:p>
       <w:pPr>
+        <w:pStyle w:val="ListParagraph"/>
+        <w:ind w:left="786"/>
+        <w:rPr>
+          <w:rFonts w:cs="Arial"/>
+        </w:rPr>
+      </w:pPr>
+    </w:p>
+    <w:p>
+      <w:pPr>
+        <w:pStyle w:val="ListParagraph"/>
+        <w:numPr>
+          <w:ilvl w:val="0"/>
+          <w:numId w:val="19"/>
+        </w:numPr>
+        <w:ind w:left="426" w:hanging="426"/>
+        <w:rPr>
+          <w:rFonts w:cs="Arial"/>
+        </w:rPr>
+      </w:pPr>
+      <w:r>
+        <w:rPr>
+          <w:rFonts w:cs="Arial"/>
+        </w:rPr>
+        <w:t>Note: Much of the appearance data included in the database design has been deemed not core to functionality of the website in its current format but was included to enhance potential functionality.</w:t>
+      </w:r>
+      <w:bookmarkStart w:id="0" w:name="_GoBack"/>
+      <w:bookmarkEnd w:id="0"/>
+    </w:p>
+    <w:p>
+      <w:pPr>
         <w:rPr>
           <w:rFonts w:ascii="Arial" w:hAnsi="Arial" w:cs="Arial"/>
           <w:sz w:val="32"/>
@@ -1136,7 +1164,6 @@
           <w:szCs w:val="32"/>
           <w:u w:val="single"/>
         </w:rPr>
-        <w:lastRenderedPageBreak/>
         <w:t>Tables and Attributes:</w:t>
       </w:r>
     </w:p>
@@ -1306,6 +1333,16 @@
               <w:pStyle w:val="ListParagraph"/>
               <w:spacing w:line="240" w:lineRule="auto"/>
               <w:ind w:left="0"/>
+            </w:pPr>
+            <w:r>
+              <w:t>Name</w:t>
+            </w:r>
+          </w:p>
+          <w:p>
+            <w:pPr>
+              <w:pStyle w:val="ListParagraph"/>
+              <w:spacing w:line="240" w:lineRule="auto"/>
+              <w:ind w:left="0"/>
               <w:rPr>
                 <w:b/>
               </w:rPr>
@@ -1372,7 +1409,7 @@
               <w:ind w:left="0"/>
             </w:pPr>
             <w:r>
-              <w:t>Type</w:t>
+              <w:t>Level (i.e. club, county etc.)</w:t>
             </w:r>
           </w:p>
           <w:p>
@@ -1612,7 +1649,10 @@
               <w:ind w:left="0"/>
             </w:pPr>
             <w:r>
-              <w:t>Team A Score (Goals and Points)</w:t>
+              <w:t xml:space="preserve">Team A </w:t>
+            </w:r>
+            <w:r>
+              <w:t xml:space="preserve">Goals </w:t>
             </w:r>
           </w:p>
           <w:p>
@@ -1622,7 +1662,20 @@
               <w:ind w:left="0"/>
             </w:pPr>
             <w:r>
-              <w:t>Team B Score (Goals and Points)</w:t>
+              <w:t>Team A Points</w:t>
+            </w:r>
+          </w:p>
+          <w:p>
+            <w:pPr>
+              <w:pStyle w:val="ListParagraph"/>
+              <w:spacing w:line="240" w:lineRule="auto"/>
+              <w:ind w:left="0"/>
+            </w:pPr>
+            <w:r>
+              <w:t xml:space="preserve">Team B </w:t>
+            </w:r>
+            <w:r>
+              <w:t>Goals</w:t>
             </w:r>
           </w:p>
           <w:p>
@@ -1635,13 +1688,7 @@
               <w:rPr>
                 <w:b/>
               </w:rPr>
-              <w:t>(</w:t>
-            </w:r>
-            <w:r>
-              <w:rPr>
-                <w:b/>
-              </w:rPr>
-              <w:t>Team A, Team B, Date [PK])</w:t>
+              <w:t>(Team A, Team B, Date [PK])</w:t>
             </w:r>
           </w:p>
         </w:tc>
@@ -1655,6 +1702,19 @@
               <w:right w:val="single" w:sz="4" w:space="0" w:color="auto"/>
             </w:tcBorders>
           </w:tcPr>
+          <w:p>
+            <w:pPr>
+              <w:pStyle w:val="ListParagraph"/>
+              <w:spacing w:line="240" w:lineRule="auto"/>
+              <w:ind w:left="0"/>
+            </w:pPr>
+            <w:r>
+              <w:t xml:space="preserve">Team B </w:t>
+            </w:r>
+            <w:r>
+              <w:t>Points</w:t>
+            </w:r>
+          </w:p>
           <w:p>
             <w:pPr>
               <w:pStyle w:val="ListParagraph"/>
@@ -1751,16 +1811,46 @@
               <w:spacing w:line="240" w:lineRule="auto"/>
               <w:ind w:left="0"/>
               <w:rPr>
-                <w:b/>
                 <w:color w:val="0D0D0D" w:themeColor="text1" w:themeTint="F2"/>
               </w:rPr>
             </w:pPr>
             <w:r>
               <w:rPr>
-                <w:b/>
                 <w:color w:val="0D0D0D" w:themeColor="text1" w:themeTint="F2"/>
               </w:rPr>
-              <w:t>Date[PK]</w:t>
+              <w:t>Player Name</w:t>
+            </w:r>
+          </w:p>
+          <w:p>
+            <w:pPr>
+              <w:pStyle w:val="ListParagraph"/>
+              <w:spacing w:line="240" w:lineRule="auto"/>
+              <w:ind w:left="0"/>
+              <w:rPr>
+                <w:color w:val="0D0D0D" w:themeColor="text1" w:themeTint="F2"/>
+              </w:rPr>
+            </w:pPr>
+            <w:r>
+              <w:rPr>
+                <w:color w:val="0D0D0D" w:themeColor="text1" w:themeTint="F2"/>
+              </w:rPr>
+              <w:t>Date</w:t>
+            </w:r>
+          </w:p>
+          <w:p>
+            <w:pPr>
+              <w:pStyle w:val="ListParagraph"/>
+              <w:spacing w:line="240" w:lineRule="auto"/>
+              <w:ind w:left="0"/>
+              <w:rPr>
+                <w:color w:val="0D0D0D" w:themeColor="text1" w:themeTint="F2"/>
+              </w:rPr>
+            </w:pPr>
+            <w:r>
+              <w:rPr>
+                <w:color w:val="0D0D0D" w:themeColor="text1" w:themeTint="F2"/>
+              </w:rPr>
+              <w:t>Status (i.e. if injured)</w:t>
             </w:r>
           </w:p>
           <w:p>
@@ -1778,21 +1868,11 @@
               </w:rPr>
               <w:t>Type</w:t>
             </w:r>
-          </w:p>
-          <w:p>
-            <w:pPr>
-              <w:pStyle w:val="ListParagraph"/>
-              <w:spacing w:line="240" w:lineRule="auto"/>
-              <w:ind w:left="0"/>
-              <w:rPr>
-                <w:color w:val="0D0D0D" w:themeColor="text1" w:themeTint="F2"/>
-              </w:rPr>
-            </w:pPr>
             <w:r>
               <w:rPr>
                 <w:color w:val="0D0D0D" w:themeColor="text1" w:themeTint="F2"/>
               </w:rPr>
-              <w:t>Total Minutes</w:t>
+              <w:t xml:space="preserve"> (i.e. club, personal, county, etc.)</w:t>
             </w:r>
           </w:p>
           <w:p>
@@ -1817,7 +1897,28 @@
                 <w:b/>
                 <w:color w:val="0D0D0D" w:themeColor="text1" w:themeTint="F2"/>
               </w:rPr>
-              <w:t>(Type, Date [PK])</w:t>
+              <w:t>(</w:t>
+            </w:r>
+            <w:r>
+              <w:rPr>
+                <w:b/>
+                <w:color w:val="0D0D0D" w:themeColor="text1" w:themeTint="F2"/>
+              </w:rPr>
+              <w:t>Player Name,</w:t>
+            </w:r>
+            <w:r>
+              <w:rPr>
+                <w:b/>
+                <w:color w:val="0D0D0D" w:themeColor="text1" w:themeTint="F2"/>
+              </w:rPr>
+              <w:t xml:space="preserve"> </w:t>
+            </w:r>
+            <w:r>
+              <w:rPr>
+                <w:b/>
+                <w:color w:val="0D0D0D" w:themeColor="text1" w:themeTint="F2"/>
+              </w:rPr>
+              <w:t>Type, Date [PK])</w:t>
             </w:r>
           </w:p>
         </w:tc>
@@ -1831,6 +1932,22 @@
               <w:right w:val="single" w:sz="4" w:space="0" w:color="auto"/>
             </w:tcBorders>
           </w:tcPr>
+          <w:p>
+            <w:pPr>
+              <w:pStyle w:val="ListParagraph"/>
+              <w:spacing w:line="240" w:lineRule="auto"/>
+              <w:ind w:left="0"/>
+              <w:rPr>
+                <w:color w:val="0D0D0D" w:themeColor="text1" w:themeTint="F2"/>
+              </w:rPr>
+            </w:pPr>
+            <w:r>
+              <w:rPr>
+                <w:color w:val="0D0D0D" w:themeColor="text1" w:themeTint="F2"/>
+              </w:rPr>
+              <w:t>Skills Minutes</w:t>
+            </w:r>
+          </w:p>
           <w:p>
             <w:pPr>
               <w:pStyle w:val="ListParagraph"/>
@@ -1860,23 +1977,13 @@
               <w:rPr>
                 <w:color w:val="0D0D0D" w:themeColor="text1" w:themeTint="F2"/>
               </w:rPr>
-              <w:t>Skills Minutes</w:t>
+              <w:t>Gym</w:t>
             </w:r>
-          </w:p>
-          <w:p>
-            <w:pPr>
-              <w:pStyle w:val="ListParagraph"/>
-              <w:spacing w:line="240" w:lineRule="auto"/>
-              <w:ind w:left="0"/>
-              <w:rPr>
-                <w:color w:val="0D0D0D" w:themeColor="text1" w:themeTint="F2"/>
-              </w:rPr>
-            </w:pPr>
             <w:r>
               <w:rPr>
                 <w:color w:val="0D0D0D" w:themeColor="text1" w:themeTint="F2"/>
               </w:rPr>
-              <w:t>Tactical Minutes</w:t>
+              <w:t xml:space="preserve"> Minutes</w:t>
             </w:r>
           </w:p>
           <w:p>
@@ -1980,7 +2087,7 @@
               <w:rPr>
                 <w:color w:val="0D0D0D" w:themeColor="text1" w:themeTint="F2"/>
               </w:rPr>
-              <w:t>Team (in case a player’s club and county team play on the same day – to define the match)</w:t>
+              <w:t>Match-Type</w:t>
             </w:r>
           </w:p>
           <w:p>
@@ -2102,6 +2209,12 @@
               </w:rPr>
               <w:t>Possessions Won By Tackles</w:t>
             </w:r>
+            <w:r>
+              <w:rPr>
+                <w:color w:val="0D0D0D" w:themeColor="text1" w:themeTint="F2"/>
+              </w:rPr>
+              <w:t xml:space="preserve"> / Turnovers</w:t>
+            </w:r>
           </w:p>
           <w:p>
             <w:pPr>
@@ -2112,20 +2225,52 @@
               <w:spacing w:line="240" w:lineRule="auto"/>
               <w:ind w:left="0"/>
               <w:rPr>
-                <w:color w:val="C00000"/>
+                <w:color w:val="0D0D0D" w:themeColor="text1" w:themeTint="F2"/>
               </w:rPr>
             </w:pPr>
             <w:r>
               <w:rPr>
-                <w:color w:val="C00000"/>
+                <w:color w:val="0D0D0D" w:themeColor="text1" w:themeTint="F2"/>
               </w:rPr>
-              <w:t>Passes Completed</w:t>
+              <w:t>Passes Complete</w:t>
             </w:r>
+          </w:p>
+          <w:p>
+            <w:pPr>
+              <w:pStyle w:val="ListParagraph"/>
+              <w:tabs>
+                <w:tab w:val="left" w:pos="2895"/>
+              </w:tabs>
+              <w:spacing w:line="240" w:lineRule="auto"/>
+              <w:ind w:left="0"/>
+              <w:rPr>
+                <w:color w:val="0D0D0D" w:themeColor="text1" w:themeTint="F2"/>
+              </w:rPr>
+            </w:pPr>
             <w:r>
               <w:rPr>
-                <w:color w:val="C00000"/>
+                <w:color w:val="0D0D0D" w:themeColor="text1" w:themeTint="F2"/>
               </w:rPr>
-              <w:t xml:space="preserve"> – don’t need?? combination of the below 2</w:t>
+              <w:t>Hand Passes Completed</w:t>
+            </w:r>
+          </w:p>
+          <w:p>
+            <w:pPr>
+              <w:pStyle w:val="ListParagraph"/>
+              <w:tabs>
+                <w:tab w:val="left" w:pos="2895"/>
+              </w:tabs>
+              <w:spacing w:line="240" w:lineRule="auto"/>
+              <w:ind w:left="0"/>
+              <w:rPr>
+                <w:color w:val="0D0D0D" w:themeColor="text1" w:themeTint="F2"/>
+              </w:rPr>
+            </w:pPr>
+            <w:r>
+              <w:rPr>
+                <w:color w:val="0D0D0D" w:themeColor="text1" w:themeTint="F2"/>
+              </w:rPr>
+              <w:t>Foot Passes Completed</w:t>
             </w:r>
           </w:p>
           <w:p>
@@ -2163,7 +2308,7 @@
               <w:rPr>
                 <w:color w:val="0D0D0D" w:themeColor="text1" w:themeTint="F2"/>
               </w:rPr>
-              <w:t>Hand Passes Completed</w:t>
+              <w:t>Attempts (i.e. shots at goal)</w:t>
             </w:r>
           </w:p>
           <w:p>
@@ -2211,25 +2356,6 @@
               <w:right w:val="single" w:sz="4" w:space="0" w:color="auto"/>
             </w:tcBorders>
           </w:tcPr>
-          <w:p>
-            <w:pPr>
-              <w:pStyle w:val="ListParagraph"/>
-              <w:tabs>
-                <w:tab w:val="left" w:pos="2895"/>
-              </w:tabs>
-              <w:spacing w:line="240" w:lineRule="auto"/>
-              <w:ind w:left="0"/>
-              <w:rPr>
-                <w:color w:val="0D0D0D" w:themeColor="text1" w:themeTint="F2"/>
-              </w:rPr>
-            </w:pPr>
-            <w:r>
-              <w:rPr>
-                <w:color w:val="0D0D0D" w:themeColor="text1" w:themeTint="F2"/>
-              </w:rPr>
-              <w:t>Foot Passes Completed</w:t>
-            </w:r>
-          </w:p>
           <w:p>
             <w:pPr>
               <w:pStyle w:val="ListParagraph"/>
@@ -2560,17 +2686,7 @@
           <w:szCs w:val="32"/>
           <w:u w:val="single"/>
         </w:rPr>
-        <w:lastRenderedPageBreak/>
-        <w:t>ER Diagram</w:t>
-      </w:r>
-      <w:r>
-        <w:rPr>
-          <w:rFonts w:ascii="Arial" w:hAnsi="Arial" w:cs="Arial"/>
-          <w:sz w:val="32"/>
-          <w:szCs w:val="32"/>
-          <w:u w:val="single"/>
-        </w:rPr>
-        <w:t>:</w:t>
+        <w:t>ER Diagram:</w:t>
       </w:r>
     </w:p>
     <w:p/>
@@ -2651,7 +2767,6 @@
           <w:szCs w:val="32"/>
           <w:u w:val="single"/>
         </w:rPr>
-        <w:lastRenderedPageBreak/>
         <w:t>Appendix</w:t>
       </w:r>
       <w:r>
@@ -4394,6 +4509,7 @@
           <w:color w:val="000000" w:themeColor="text1"/>
           <w:lang w:eastAsia="en-IE"/>
         </w:rPr>
+        <w:lastRenderedPageBreak/>
         <mc:AlternateContent>
           <mc:Choice Requires="wps">
             <w:drawing>
@@ -5157,7 +5273,6 @@
           <w:u w:val="single"/>
           <w:lang w:eastAsia="en-IE"/>
         </w:rPr>
-        <w:lastRenderedPageBreak/>
         <mc:AlternateContent>
           <mc:Choice Requires="wps">
             <w:drawing>
@@ -10237,6 +10352,7 @@
         <w:rPr>
           <w:color w:val="0D0D0D" w:themeColor="text1" w:themeTint="F2"/>
         </w:rPr>
+        <w:lastRenderedPageBreak/>
         <w:t>Training</w:t>
       </w:r>
       <w:r>
@@ -10353,7 +10469,6 @@
           <w:color w:val="0D0D0D" w:themeColor="text1" w:themeTint="F2"/>
           <w:u w:val="single"/>
         </w:rPr>
-        <w:lastRenderedPageBreak/>
         <w:t xml:space="preserve">Complete ER Diagram using </w:t>
       </w:r>
       <w:hyperlink r:id="rId12" w:history="1">
@@ -10593,7 +10708,7 @@
             <w:docPart w:val="289B55ADC2534474A5830A31D285FD68"/>
           </w:placeholder>
           <w:dataBinding w:prefixMappings="xmlns:ns0='http://schemas.microsoft.com/office/2006/coverPageProps'" w:xpath="/ns0:CoverPageProperties[1]/ns0:PublishDate[1]" w:storeItemID="{55AF091B-3C7A-41E3-B477-F2FDAA23CFDA}"/>
-          <w:date w:fullDate="2014-12-13T00:00:00Z">
+          <w:date w:fullDate="2015-01-01T00:00:00Z">
             <w:dateFormat w:val="MMMM d, yyyy"/>
             <w:lid w:val="en-US"/>
             <w:storeMappedDataAs w:val="dateTime"/>
@@ -10624,7 +10739,7 @@
                   <w:color w:val="FFFFFF" w:themeColor="background1"/>
                   <w:lang w:val="en-US"/>
                 </w:rPr>
-                <w:t>December 13, 2014</w:t>
+                <w:t>January 1, 2015</w:t>
               </w:r>
             </w:p>
           </w:tc>
@@ -10645,7 +10760,7 @@
   <w:abstractNum w:abstractNumId="0">
     <w:nsid w:val="0A3A7AEE"/>
     <w:multiLevelType w:val="hybridMultilevel"/>
-    <w:tmpl w:val="1722C90A"/>
+    <w:tmpl w:val="49883E28"/>
     <w:lvl w:ilvl="0" w:tplc="A9CEADCE">
       <w:numFmt w:val="bullet"/>
       <w:lvlText w:val="-"/>
@@ -11892,6 +12007,119 @@
     </w:lvl>
   </w:abstractNum>
   <w:abstractNum w:abstractNumId="11">
+    <w:nsid w:val="5D014744"/>
+    <w:multiLevelType w:val="hybridMultilevel"/>
+    <w:tmpl w:val="A02682F2"/>
+    <w:lvl w:ilvl="0" w:tplc="18090001">
+      <w:start w:val="1"/>
+      <w:numFmt w:val="bullet"/>
+      <w:lvlText w:val=""/>
+      <w:lvlJc w:val="left"/>
+      <w:pPr>
+        <w:ind w:left="720" w:hanging="360"/>
+      </w:pPr>
+      <w:rPr>
+        <w:rFonts w:ascii="Symbol" w:hAnsi="Symbol" w:hint="default"/>
+      </w:rPr>
+    </w:lvl>
+    <w:lvl w:ilvl="1" w:tplc="18090003" w:tentative="1">
+      <w:start w:val="1"/>
+      <w:numFmt w:val="bullet"/>
+      <w:lvlText w:val="o"/>
+      <w:lvlJc w:val="left"/>
+      <w:pPr>
+        <w:ind w:left="1440" w:hanging="360"/>
+      </w:pPr>
+      <w:rPr>
+        <w:rFonts w:ascii="Courier New" w:hAnsi="Courier New" w:cs="Courier New" w:hint="default"/>
+      </w:rPr>
+    </w:lvl>
+    <w:lvl w:ilvl="2" w:tplc="18090005" w:tentative="1">
+      <w:start w:val="1"/>
+      <w:numFmt w:val="bullet"/>
+      <w:lvlText w:val=""/>
+      <w:lvlJc w:val="left"/>
+      <w:pPr>
+        <w:ind w:left="2160" w:hanging="360"/>
+      </w:pPr>
+      <w:rPr>
+        <w:rFonts w:ascii="Wingdings" w:hAnsi="Wingdings" w:hint="default"/>
+      </w:rPr>
+    </w:lvl>
+    <w:lvl w:ilvl="3" w:tplc="18090001" w:tentative="1">
+      <w:start w:val="1"/>
+      <w:numFmt w:val="bullet"/>
+      <w:lvlText w:val=""/>
+      <w:lvlJc w:val="left"/>
+      <w:pPr>
+        <w:ind w:left="2880" w:hanging="360"/>
+      </w:pPr>
+      <w:rPr>
+        <w:rFonts w:ascii="Symbol" w:hAnsi="Symbol" w:hint="default"/>
+      </w:rPr>
+    </w:lvl>
+    <w:lvl w:ilvl="4" w:tplc="18090003" w:tentative="1">
+      <w:start w:val="1"/>
+      <w:numFmt w:val="bullet"/>
+      <w:lvlText w:val="o"/>
+      <w:lvlJc w:val="left"/>
+      <w:pPr>
+        <w:ind w:left="3600" w:hanging="360"/>
+      </w:pPr>
+      <w:rPr>
+        <w:rFonts w:ascii="Courier New" w:hAnsi="Courier New" w:cs="Courier New" w:hint="default"/>
+      </w:rPr>
+    </w:lvl>
+    <w:lvl w:ilvl="5" w:tplc="18090005" w:tentative="1">
+      <w:start w:val="1"/>
+      <w:numFmt w:val="bullet"/>
+      <w:lvlText w:val=""/>
+      <w:lvlJc w:val="left"/>
+      <w:pPr>
+        <w:ind w:left="4320" w:hanging="360"/>
+      </w:pPr>
+      <w:rPr>
+        <w:rFonts w:ascii="Wingdings" w:hAnsi="Wingdings" w:hint="default"/>
+      </w:rPr>
+    </w:lvl>
+    <w:lvl w:ilvl="6" w:tplc="18090001" w:tentative="1">
+      <w:start w:val="1"/>
+      <w:numFmt w:val="bullet"/>
+      <w:lvlText w:val=""/>
+      <w:lvlJc w:val="left"/>
+      <w:pPr>
+        <w:ind w:left="5040" w:hanging="360"/>
+      </w:pPr>
+      <w:rPr>
+        <w:rFonts w:ascii="Symbol" w:hAnsi="Symbol" w:hint="default"/>
+      </w:rPr>
+    </w:lvl>
+    <w:lvl w:ilvl="7" w:tplc="18090003" w:tentative="1">
+      <w:start w:val="1"/>
+      <w:numFmt w:val="bullet"/>
+      <w:lvlText w:val="o"/>
+      <w:lvlJc w:val="left"/>
+      <w:pPr>
+        <w:ind w:left="5760" w:hanging="360"/>
+      </w:pPr>
+      <w:rPr>
+        <w:rFonts w:ascii="Courier New" w:hAnsi="Courier New" w:cs="Courier New" w:hint="default"/>
+      </w:rPr>
+    </w:lvl>
+    <w:lvl w:ilvl="8" w:tplc="18090005" w:tentative="1">
+      <w:start w:val="1"/>
+      <w:numFmt w:val="bullet"/>
+      <w:lvlText w:val=""/>
+      <w:lvlJc w:val="left"/>
+      <w:pPr>
+        <w:ind w:left="6480" w:hanging="360"/>
+      </w:pPr>
+      <w:rPr>
+        <w:rFonts w:ascii="Wingdings" w:hAnsi="Wingdings" w:hint="default"/>
+      </w:rPr>
+    </w:lvl>
+  </w:abstractNum>
+  <w:abstractNum w:abstractNumId="12">
     <w:nsid w:val="60D22264"/>
     <w:multiLevelType w:val="hybridMultilevel"/>
     <w:tmpl w:val="3F16857C"/>
@@ -11977,7 +12205,120 @@
       </w:pPr>
     </w:lvl>
   </w:abstractNum>
-  <w:abstractNum w:abstractNumId="12">
+  <w:abstractNum w:abstractNumId="13">
+    <w:nsid w:val="61E4387D"/>
+    <w:multiLevelType w:val="hybridMultilevel"/>
+    <w:tmpl w:val="9C12084A"/>
+    <w:lvl w:ilvl="0" w:tplc="18090001">
+      <w:start w:val="1"/>
+      <w:numFmt w:val="bullet"/>
+      <w:lvlText w:val=""/>
+      <w:lvlJc w:val="left"/>
+      <w:pPr>
+        <w:ind w:left="720" w:hanging="360"/>
+      </w:pPr>
+      <w:rPr>
+        <w:rFonts w:ascii="Symbol" w:hAnsi="Symbol" w:hint="default"/>
+      </w:rPr>
+    </w:lvl>
+    <w:lvl w:ilvl="1" w:tplc="18090003" w:tentative="1">
+      <w:start w:val="1"/>
+      <w:numFmt w:val="bullet"/>
+      <w:lvlText w:val="o"/>
+      <w:lvlJc w:val="left"/>
+      <w:pPr>
+        <w:ind w:left="1440" w:hanging="360"/>
+      </w:pPr>
+      <w:rPr>
+        <w:rFonts w:ascii="Courier New" w:hAnsi="Courier New" w:cs="Courier New" w:hint="default"/>
+      </w:rPr>
+    </w:lvl>
+    <w:lvl w:ilvl="2" w:tplc="18090005" w:tentative="1">
+      <w:start w:val="1"/>
+      <w:numFmt w:val="bullet"/>
+      <w:lvlText w:val=""/>
+      <w:lvlJc w:val="left"/>
+      <w:pPr>
+        <w:ind w:left="2160" w:hanging="360"/>
+      </w:pPr>
+      <w:rPr>
+        <w:rFonts w:ascii="Wingdings" w:hAnsi="Wingdings" w:hint="default"/>
+      </w:rPr>
+    </w:lvl>
+    <w:lvl w:ilvl="3" w:tplc="18090001" w:tentative="1">
+      <w:start w:val="1"/>
+      <w:numFmt w:val="bullet"/>
+      <w:lvlText w:val=""/>
+      <w:lvlJc w:val="left"/>
+      <w:pPr>
+        <w:ind w:left="2880" w:hanging="360"/>
+      </w:pPr>
+      <w:rPr>
+        <w:rFonts w:ascii="Symbol" w:hAnsi="Symbol" w:hint="default"/>
+      </w:rPr>
+    </w:lvl>
+    <w:lvl w:ilvl="4" w:tplc="18090003" w:tentative="1">
+      <w:start w:val="1"/>
+      <w:numFmt w:val="bullet"/>
+      <w:lvlText w:val="o"/>
+      <w:lvlJc w:val="left"/>
+      <w:pPr>
+        <w:ind w:left="3600" w:hanging="360"/>
+      </w:pPr>
+      <w:rPr>
+        <w:rFonts w:ascii="Courier New" w:hAnsi="Courier New" w:cs="Courier New" w:hint="default"/>
+      </w:rPr>
+    </w:lvl>
+    <w:lvl w:ilvl="5" w:tplc="18090005" w:tentative="1">
+      <w:start w:val="1"/>
+      <w:numFmt w:val="bullet"/>
+      <w:lvlText w:val=""/>
+      <w:lvlJc w:val="left"/>
+      <w:pPr>
+        <w:ind w:left="4320" w:hanging="360"/>
+      </w:pPr>
+      <w:rPr>
+        <w:rFonts w:ascii="Wingdings" w:hAnsi="Wingdings" w:hint="default"/>
+      </w:rPr>
+    </w:lvl>
+    <w:lvl w:ilvl="6" w:tplc="18090001" w:tentative="1">
+      <w:start w:val="1"/>
+      <w:numFmt w:val="bullet"/>
+      <w:lvlText w:val=""/>
+      <w:lvlJc w:val="left"/>
+      <w:pPr>
+        <w:ind w:left="5040" w:hanging="360"/>
+      </w:pPr>
+      <w:rPr>
+        <w:rFonts w:ascii="Symbol" w:hAnsi="Symbol" w:hint="default"/>
+      </w:rPr>
+    </w:lvl>
+    <w:lvl w:ilvl="7" w:tplc="18090003" w:tentative="1">
+      <w:start w:val="1"/>
+      <w:numFmt w:val="bullet"/>
+      <w:lvlText w:val="o"/>
+      <w:lvlJc w:val="left"/>
+      <w:pPr>
+        <w:ind w:left="5760" w:hanging="360"/>
+      </w:pPr>
+      <w:rPr>
+        <w:rFonts w:ascii="Courier New" w:hAnsi="Courier New" w:cs="Courier New" w:hint="default"/>
+      </w:rPr>
+    </w:lvl>
+    <w:lvl w:ilvl="8" w:tplc="18090005" w:tentative="1">
+      <w:start w:val="1"/>
+      <w:numFmt w:val="bullet"/>
+      <w:lvlText w:val=""/>
+      <w:lvlJc w:val="left"/>
+      <w:pPr>
+        <w:ind w:left="6480" w:hanging="360"/>
+      </w:pPr>
+      <w:rPr>
+        <w:rFonts w:ascii="Wingdings" w:hAnsi="Wingdings" w:hint="default"/>
+      </w:rPr>
+    </w:lvl>
+  </w:abstractNum>
+  <w:abstractNum w:abstractNumId="14">
     <w:nsid w:val="637B44C9"/>
     <w:multiLevelType w:val="hybridMultilevel"/>
     <w:tmpl w:val="AF0CE3B8"/>
@@ -12090,7 +12431,7 @@
       </w:rPr>
     </w:lvl>
   </w:abstractNum>
-  <w:abstractNum w:abstractNumId="13">
+  <w:abstractNum w:abstractNumId="15">
     <w:nsid w:val="66A93165"/>
     <w:multiLevelType w:val="hybridMultilevel"/>
     <w:tmpl w:val="47D4EB9C"/>
@@ -12203,7 +12544,7 @@
       </w:rPr>
     </w:lvl>
   </w:abstractNum>
-  <w:abstractNum w:abstractNumId="14">
+  <w:abstractNum w:abstractNumId="16">
     <w:nsid w:val="67667DE7"/>
     <w:multiLevelType w:val="hybridMultilevel"/>
     <w:tmpl w:val="9BBAAC60"/>
@@ -12315,7 +12656,7 @@
       </w:rPr>
     </w:lvl>
   </w:abstractNum>
-  <w:abstractNum w:abstractNumId="15">
+  <w:abstractNum w:abstractNumId="17">
     <w:nsid w:val="7A085CF4"/>
     <w:multiLevelType w:val="hybridMultilevel"/>
     <w:tmpl w:val="BA8C2714"/>
@@ -12428,7 +12769,7 @@
       </w:rPr>
     </w:lvl>
   </w:abstractNum>
-  <w:abstractNum w:abstractNumId="16">
+  <w:abstractNum w:abstractNumId="18">
     <w:nsid w:val="7FA66A4A"/>
     <w:multiLevelType w:val="hybridMultilevel"/>
     <w:tmpl w:val="E292B5D8"/>
@@ -12542,7 +12883,7 @@
     </w:lvl>
   </w:abstractNum>
   <w:num w:numId="1">
-    <w:abstractNumId w:val="15"/>
+    <w:abstractNumId w:val="17"/>
   </w:num>
   <w:num w:numId="2">
     <w:abstractNumId w:val="3"/>
@@ -12563,22 +12904,22 @@
     <w:abstractNumId w:val="0"/>
   </w:num>
   <w:num w:numId="8">
-    <w:abstractNumId w:val="16"/>
+    <w:abstractNumId w:val="18"/>
   </w:num>
   <w:num w:numId="9">
     <w:abstractNumId w:val="5"/>
   </w:num>
   <w:num w:numId="10">
-    <w:abstractNumId w:val="14"/>
+    <w:abstractNumId w:val="16"/>
   </w:num>
   <w:num w:numId="11">
     <w:abstractNumId w:val="1"/>
   </w:num>
   <w:num w:numId="12">
-    <w:abstractNumId w:val="12"/>
+    <w:abstractNumId w:val="14"/>
   </w:num>
   <w:num w:numId="13">
-    <w:abstractNumId w:val="11"/>
+    <w:abstractNumId w:val="12"/>
   </w:num>
   <w:num w:numId="14">
     <w:abstractNumId w:val="4"/>
@@ -12590,6 +12931,12 @@
     <w:abstractNumId w:val="6"/>
   </w:num>
   <w:num w:numId="17">
+    <w:abstractNumId w:val="15"/>
+  </w:num>
+  <w:num w:numId="18">
+    <w:abstractNumId w:val="11"/>
+  </w:num>
+  <w:num w:numId="19">
     <w:abstractNumId w:val="13"/>
   </w:num>
 </w:numbering>
@@ -13461,6 +13808,7 @@
     <w:rsid w:val="001165DD"/>
     <w:rsid w:val="00166F5D"/>
     <w:rsid w:val="003C1D9F"/>
+    <w:rsid w:val="00516503"/>
     <w:rsid w:val="007C3F16"/>
     <w:rsid w:val="008A2E5E"/>
     <w:rsid w:val="00EC6E1D"/>
@@ -14175,7 +14523,7 @@
 
 <file path=customXml/item1.xml><?xml version="1.0" encoding="utf-8"?>
 <CoverPageProperties xmlns="http://schemas.microsoft.com/office/2006/coverPageProps">
-  <PublishDate>2014-12-13T00:00:00</PublishDate>
+  <PublishDate>2015-01-01T00:00:00</PublishDate>
   <Abstract/>
   <CompanyAddress/>
   <CompanyPhone/>
@@ -14197,7 +14545,7 @@
 </file>
 
 <file path=customXml/itemProps2.xml><?xml version="1.0" encoding="utf-8"?>
-<ds:datastoreItem xmlns:ds="http://schemas.openxmlformats.org/officeDocument/2006/customXml" ds:itemID="{C78512F5-734B-4FD2-8A8B-296E85F28F7B}">
+<ds:datastoreItem xmlns:ds="http://schemas.openxmlformats.org/officeDocument/2006/customXml" ds:itemID="{FCFD67DE-2892-4201-918E-98DFB801D7B4}">
   <ds:schemaRefs>
     <ds:schemaRef ds:uri="http://schemas.openxmlformats.org/officeDocument/2006/bibliography"/>
   </ds:schemaRefs>

</xml_diff>